<commit_message>
wip. survey-sample.docx update, training ui touch ups.
</commit_message>
<xml_diff>
--- a/survey-example.docx
+++ b/survey-example.docx
@@ -1,29 +1,33 @@
 
 <file path=word/document.xml><?xml version="1.0" encoding="utf-8"?>
-<w:document xmlns:wpc="http://schemas.microsoft.com/office/word/2010/wordprocessingCanvas" xmlns:cx="http://schemas.microsoft.com/office/drawing/2014/chartex" xmlns:cx1="http://schemas.microsoft.com/office/drawing/2015/9/8/chartex" xmlns:mc="http://schemas.openxmlformats.org/markup-compatibility/2006" xmlns:o="urn:schemas-microsoft-com:office:office" xmlns:r="http://schemas.openxmlformats.org/officeDocument/2006/relationships" xmlns:m="http://schemas.openxmlformats.org/officeDocument/2006/math" xmlns:v="urn:schemas-microsoft-com:vml" xmlns:wp14="http://schemas.microsoft.com/office/word/2010/wordprocessingDrawing" xmlns:wp="http://schemas.openxmlformats.org/drawingml/2006/wordprocessingDrawing" xmlns:w10="urn:schemas-microsoft-com:office:word" xmlns:w="http://schemas.openxmlformats.org/wordprocessingml/2006/main" xmlns:w14="http://schemas.microsoft.com/office/word/2010/wordml" xmlns:w15="http://schemas.microsoft.com/office/word/2012/wordml" xmlns:w16se="http://schemas.microsoft.com/office/word/2015/wordml/symex" xmlns:wpg="http://schemas.microsoft.com/office/word/2010/wordprocessingGroup" xmlns:wpi="http://schemas.microsoft.com/office/word/2010/wordprocessingInk" xmlns:wne="http://schemas.microsoft.com/office/word/2006/wordml" xmlns:wps="http://schemas.microsoft.com/office/word/2010/wordprocessingShape" mc:Ignorable="w14 w15 w16se wp14">
+<w:document xmlns:wpc="http://schemas.microsoft.com/office/word/2010/wordprocessingCanvas" xmlns:cx="http://schemas.microsoft.com/office/drawing/2014/chartex" xmlns:cx1="http://schemas.microsoft.com/office/drawing/2015/9/8/chartex" xmlns:cx2="http://schemas.microsoft.com/office/drawing/2015/10/21/chartex" xmlns:cx3="http://schemas.microsoft.com/office/drawing/2016/5/9/chartex" xmlns:cx4="http://schemas.microsoft.com/office/drawing/2016/5/10/chartex" xmlns:cx5="http://schemas.microsoft.com/office/drawing/2016/5/11/chartex" xmlns:cx6="http://schemas.microsoft.com/office/drawing/2016/5/12/chartex" xmlns:cx7="http://schemas.microsoft.com/office/drawing/2016/5/13/chartex" xmlns:cx8="http://schemas.microsoft.com/office/drawing/2016/5/14/chartex" xmlns:mc="http://schemas.openxmlformats.org/markup-compatibility/2006" xmlns:aink="http://schemas.microsoft.com/office/drawing/2016/ink" xmlns:am3d="http://schemas.microsoft.com/office/drawing/2017/model3d" xmlns:o="urn:schemas-microsoft-com:office:office" xmlns:r="http://schemas.openxmlformats.org/officeDocument/2006/relationships" xmlns:m="http://schemas.openxmlformats.org/officeDocument/2006/math" xmlns:v="urn:schemas-microsoft-com:vml" xmlns:wp14="http://schemas.microsoft.com/office/word/2010/wordprocessingDrawing" xmlns:wp="http://schemas.openxmlformats.org/drawingml/2006/wordprocessingDrawing" xmlns:w10="urn:schemas-microsoft-com:office:word" xmlns:w="http://schemas.openxmlformats.org/wordprocessingml/2006/main" xmlns:w14="http://schemas.microsoft.com/office/word/2010/wordml" xmlns:w15="http://schemas.microsoft.com/office/word/2012/wordml" xmlns:w16cid="http://schemas.microsoft.com/office/word/2016/wordml/cid" xmlns:w16se="http://schemas.microsoft.com/office/word/2015/wordml/symex" xmlns:wpg="http://schemas.microsoft.com/office/word/2010/wordprocessingGroup" xmlns:wpi="http://schemas.microsoft.com/office/word/2010/wordprocessingInk" xmlns:wne="http://schemas.microsoft.com/office/word/2006/wordml" xmlns:wps="http://schemas.microsoft.com/office/word/2010/wordprocessingShape" mc:Ignorable="w14 w15 w16se w16cid wp14">
   <w:body>
     <w:p>
       <w:pPr>
         <w:pStyle w:val="Heading1"/>
       </w:pPr>
-      <w:bookmarkStart w:id="0" w:name="_GoBack"/>
-      <w:r>
-        <w:t>Survey example</w:t>
-      </w:r>
-      <w:bookmarkEnd w:id="0"/>
-      <w:r>
-        <w:t xml:space="preserve"> (screenshots of static factor)</w:t>
-      </w:r>
-    </w:p>
+      <w:r>
+        <w:t>Survey example (screenshots of static factor)</w:t>
+      </w:r>
+    </w:p>
+    <w:p/>
     <w:p>
       <w:r>
         <w:rPr>
           <w:noProof/>
         </w:rPr>
         <w:drawing>
-          <wp:inline distT="0" distB="0" distL="0" distR="0" wp14:anchorId="21D9815E" wp14:editId="0960D101">
-            <wp:extent cx="9745515" cy="5076825"/>
-            <wp:effectExtent l="0" t="0" r="8255" b="0"/>
+          <wp:anchor distT="0" distB="0" distL="114300" distR="114300" simplePos="0" relativeHeight="251658240" behindDoc="0" locked="0" layoutInCell="1" allowOverlap="1" wp14:anchorId="12527E60">
+            <wp:simplePos x="0" y="0"/>
+            <wp:positionH relativeFrom="margin">
+              <wp:posOffset>2581275</wp:posOffset>
+            </wp:positionH>
+            <wp:positionV relativeFrom="margin">
+              <wp:posOffset>733425</wp:posOffset>
+            </wp:positionV>
+            <wp:extent cx="11732895" cy="5915025"/>
+            <wp:effectExtent l="19050" t="19050" r="20955" b="28575"/>
+            <wp:wrapSquare wrapText="bothSides"/>
             <wp:docPr id="1" name="Picture 1"/>
             <wp:cNvGraphicFramePr>
               <a:graphicFrameLocks xmlns:a="http://schemas.openxmlformats.org/drawingml/2006/main" noChangeAspect="1"/>
@@ -36,7 +40,13 @@
                     <pic:cNvPicPr/>
                   </pic:nvPicPr>
                   <pic:blipFill>
-                    <a:blip r:embed="rId4"/>
+                    <a:blip r:embed="rId5">
+                      <a:extLst>
+                        <a:ext uri="{28A0092B-C50C-407E-A947-70E740481C1C}">
+                          <a14:useLocalDpi xmlns:a14="http://schemas.microsoft.com/office/drawing/2010/main" val="0"/>
+                        </a:ext>
+                      </a:extLst>
+                    </a:blip>
                     <a:stretch>
                       <a:fillRect/>
                     </a:stretch>
@@ -44,30 +54,105 @@
                   <pic:spPr>
                     <a:xfrm>
                       <a:off x="0" y="0"/>
-                      <a:ext cx="9774463" cy="5091905"/>
+                      <a:ext cx="11732895" cy="5915025"/>
                     </a:xfrm>
                     <a:prstGeom prst="rect">
                       <a:avLst/>
                     </a:prstGeom>
+                    <a:ln>
+                      <a:solidFill>
+                        <a:schemeClr val="tx1"/>
+                      </a:solidFill>
+                    </a:ln>
                   </pic:spPr>
                 </pic:pic>
               </a:graphicData>
             </a:graphic>
-          </wp:inline>
+            <wp14:sizeRelH relativeFrom="margin">
+              <wp14:pctWidth>0</wp14:pctWidth>
+            </wp14:sizeRelH>
+            <wp14:sizeRelV relativeFrom="margin">
+              <wp14:pctHeight>0</wp14:pctHeight>
+            </wp14:sizeRelV>
+          </wp:anchor>
         </w:drawing>
       </w:r>
-    </w:p>
+      <w:r>
+        <w:t xml:space="preserve">Introduction page, </w:t>
+      </w:r>
+    </w:p>
+    <w:p/>
+    <w:p>
+      <w:r>
+        <w:t>Participant will:</w:t>
+      </w:r>
+    </w:p>
+    <w:p>
+      <w:pPr>
+        <w:pStyle w:val="ListParagraph"/>
+        <w:numPr>
+          <w:ilvl w:val="0"/>
+          <w:numId w:val="2"/>
+        </w:numPr>
+      </w:pPr>
+      <w:r>
+        <w:t>Read about the study</w:t>
+      </w:r>
+    </w:p>
+    <w:p>
+      <w:pPr>
+        <w:pStyle w:val="ListParagraph"/>
+        <w:numPr>
+          <w:ilvl w:val="0"/>
+          <w:numId w:val="2"/>
+        </w:numPr>
+      </w:pPr>
+      <w:r>
+        <w:t>Learn the structure</w:t>
+      </w:r>
+    </w:p>
+    <w:p>
+      <w:pPr>
+        <w:pStyle w:val="ListParagraph"/>
+        <w:numPr>
+          <w:ilvl w:val="0"/>
+          <w:numId w:val="2"/>
+        </w:numPr>
+      </w:pPr>
+      <w:r>
+        <w:t>Proceed to next page</w:t>
+      </w:r>
+    </w:p>
+    <w:p>
+      <w:r>
+        <w:br w:type="page"/>
+      </w:r>
+    </w:p>
+    <w:p>
+      <w:r>
+        <w:lastRenderedPageBreak/>
+        <w:t>Training (1/3)</w:t>
+      </w:r>
+    </w:p>
+    <w:p/>
     <w:p>
       <w:r>
         <w:rPr>
           <w:noProof/>
         </w:rPr>
-        <w:lastRenderedPageBreak/>
         <w:drawing>
-          <wp:inline distT="0" distB="0" distL="0" distR="0" wp14:anchorId="411CC4D7" wp14:editId="29278C34">
-            <wp:extent cx="7138035" cy="6645910"/>
-            <wp:effectExtent l="0" t="0" r="5715" b="2540"/>
-            <wp:docPr id="2" name="Picture 2"/>
+          <wp:anchor distT="0" distB="0" distL="114300" distR="114300" simplePos="0" relativeHeight="251659264" behindDoc="0" locked="0" layoutInCell="1" allowOverlap="1" wp14:anchorId="1D21E64A">
+            <wp:simplePos x="0" y="0"/>
+            <wp:positionH relativeFrom="margin">
+              <wp:posOffset>2661285</wp:posOffset>
+            </wp:positionH>
+            <wp:positionV relativeFrom="margin">
+              <wp:posOffset>600075</wp:posOffset>
+            </wp:positionV>
+            <wp:extent cx="10582910" cy="5457825"/>
+            <wp:effectExtent l="19050" t="19050" r="27940" b="28575"/>
+            <wp:wrapSquare wrapText="bothSides"/>
+            <wp:docPr id="6" name="Picture 6"/>
             <wp:cNvGraphicFramePr>
               <a:graphicFrameLocks xmlns:a="http://schemas.openxmlformats.org/drawingml/2006/main" noChangeAspect="1"/>
             </wp:cNvGraphicFramePr>
@@ -79,7 +164,13 @@
                     <pic:cNvPicPr/>
                   </pic:nvPicPr>
                   <pic:blipFill>
-                    <a:blip r:embed="rId5"/>
+                    <a:blip r:embed="rId6">
+                      <a:extLst>
+                        <a:ext uri="{28A0092B-C50C-407E-A947-70E740481C1C}">
+                          <a14:useLocalDpi xmlns:a14="http://schemas.microsoft.com/office/drawing/2010/main" val="0"/>
+                        </a:ext>
+                      </a:extLst>
+                    </a:blip>
                     <a:stretch>
                       <a:fillRect/>
                     </a:stretch>
@@ -87,17 +178,84 @@
                   <pic:spPr>
                     <a:xfrm>
                       <a:off x="0" y="0"/>
-                      <a:ext cx="7138035" cy="6645910"/>
+                      <a:ext cx="10582910" cy="5457825"/>
                     </a:xfrm>
                     <a:prstGeom prst="rect">
                       <a:avLst/>
                     </a:prstGeom>
+                    <a:ln>
+                      <a:solidFill>
+                        <a:schemeClr val="tx1"/>
+                      </a:solidFill>
+                    </a:ln>
                   </pic:spPr>
                 </pic:pic>
               </a:graphicData>
             </a:graphic>
-          </wp:inline>
+            <wp14:sizeRelH relativeFrom="margin">
+              <wp14:pctWidth>0</wp14:pctWidth>
+            </wp14:sizeRelH>
+            <wp14:sizeRelV relativeFrom="margin">
+              <wp14:pctHeight>0</wp14:pctHeight>
+            </wp14:sizeRelV>
+          </wp:anchor>
         </w:drawing>
+      </w:r>
+      <w:r>
+        <w:t>Participant will:</w:t>
+      </w:r>
+    </w:p>
+    <w:p>
+      <w:pPr>
+        <w:pStyle w:val="ListParagraph"/>
+        <w:numPr>
+          <w:ilvl w:val="0"/>
+          <w:numId w:val="2"/>
+        </w:numPr>
+      </w:pPr>
+      <w:r>
+        <w:t>Read about task 1</w:t>
+      </w:r>
+    </w:p>
+    <w:p>
+      <w:pPr>
+        <w:pStyle w:val="ListParagraph"/>
+        <w:numPr>
+          <w:ilvl w:val="0"/>
+          <w:numId w:val="2"/>
+        </w:numPr>
+      </w:pPr>
+      <w:r>
+        <w:t>Familiarize with UI</w:t>
+      </w:r>
+    </w:p>
+    <w:p>
+      <w:pPr>
+        <w:pStyle w:val="ListParagraph"/>
+        <w:numPr>
+          <w:ilvl w:val="0"/>
+          <w:numId w:val="2"/>
+        </w:numPr>
+      </w:pPr>
+      <w:r>
+        <w:t>Ask questions as needed</w:t>
+      </w:r>
+    </w:p>
+    <w:p>
+      <w:pPr>
+        <w:pStyle w:val="ListParagraph"/>
+        <w:numPr>
+          <w:ilvl w:val="0"/>
+          <w:numId w:val="2"/>
+        </w:numPr>
+      </w:pPr>
+      <w:r>
+        <w:t>Proceed to next page</w:t>
+      </w:r>
+    </w:p>
+    <w:p>
+      <w:r>
+        <w:br w:type="page"/>
       </w:r>
     </w:p>
     <w:p>
@@ -107,10 +265,18 @@
         </w:rPr>
         <w:lastRenderedPageBreak/>
         <w:drawing>
-          <wp:inline distT="0" distB="0" distL="0" distR="0" wp14:anchorId="033186DA" wp14:editId="53F03D60">
-            <wp:extent cx="7209790" cy="6645910"/>
-            <wp:effectExtent l="0" t="0" r="0" b="2540"/>
-            <wp:docPr id="3" name="Picture 3"/>
+          <wp:anchor distT="0" distB="0" distL="114300" distR="114300" simplePos="0" relativeHeight="251660288" behindDoc="0" locked="0" layoutInCell="1" allowOverlap="1" wp14:anchorId="0E04702D">
+            <wp:simplePos x="0" y="0"/>
+            <wp:positionH relativeFrom="margin">
+              <wp:posOffset>2536825</wp:posOffset>
+            </wp:positionH>
+            <wp:positionV relativeFrom="margin">
+              <wp:posOffset>285750</wp:posOffset>
+            </wp:positionV>
+            <wp:extent cx="11116945" cy="5743575"/>
+            <wp:effectExtent l="19050" t="19050" r="27305" b="28575"/>
+            <wp:wrapSquare wrapText="bothSides"/>
+            <wp:docPr id="7" name="Picture 7"/>
             <wp:cNvGraphicFramePr>
               <a:graphicFrameLocks xmlns:a="http://schemas.openxmlformats.org/drawingml/2006/main" noChangeAspect="1"/>
             </wp:cNvGraphicFramePr>
@@ -122,7 +288,13 @@
                     <pic:cNvPicPr/>
                   </pic:nvPicPr>
                   <pic:blipFill>
-                    <a:blip r:embed="rId6"/>
+                    <a:blip r:embed="rId7">
+                      <a:extLst>
+                        <a:ext uri="{28A0092B-C50C-407E-A947-70E740481C1C}">
+                          <a14:useLocalDpi xmlns:a14="http://schemas.microsoft.com/office/drawing/2010/main" val="0"/>
+                        </a:ext>
+                      </a:extLst>
+                    </a:blip>
                     <a:stretch>
                       <a:fillRect/>
                     </a:stretch>
@@ -130,36 +302,119 @@
                   <pic:spPr>
                     <a:xfrm>
                       <a:off x="0" y="0"/>
-                      <a:ext cx="7209790" cy="6645910"/>
+                      <a:ext cx="11116945" cy="5743575"/>
                     </a:xfrm>
                     <a:prstGeom prst="rect">
                       <a:avLst/>
                     </a:prstGeom>
+                    <a:ln>
+                      <a:solidFill>
+                        <a:schemeClr val="tx1"/>
+                      </a:solidFill>
+                    </a:ln>
                   </pic:spPr>
                 </pic:pic>
               </a:graphicData>
             </a:graphic>
-          </wp:inline>
+            <wp14:sizeRelH relativeFrom="margin">
+              <wp14:pctWidth>0</wp14:pctWidth>
+            </wp14:sizeRelH>
+            <wp14:sizeRelV relativeFrom="margin">
+              <wp14:pctHeight>0</wp14:pctHeight>
+            </wp14:sizeRelV>
+          </wp:anchor>
         </w:drawing>
       </w:r>
-    </w:p>
-    <w:p>
-      <w:pPr>
-        <w:rPr>
-          <w:b/>
-          <w:bCs/>
-        </w:rPr>
-      </w:pPr>
+      <w:r>
+        <w:t>Training (2/3)</w:t>
+      </w:r>
+    </w:p>
+    <w:p/>
+    <w:p>
+      <w:r>
+        <w:t>Participant will:</w:t>
+      </w:r>
+    </w:p>
+    <w:p>
+      <w:pPr>
+        <w:pStyle w:val="ListParagraph"/>
+        <w:numPr>
+          <w:ilvl w:val="0"/>
+          <w:numId w:val="2"/>
+        </w:numPr>
+      </w:pPr>
+      <w:r>
+        <w:t xml:space="preserve">Read about task </w:t>
+      </w:r>
+      <w:r>
+        <w:t>1</w:t>
+      </w:r>
+    </w:p>
+    <w:p>
+      <w:pPr>
+        <w:pStyle w:val="ListParagraph"/>
+        <w:numPr>
+          <w:ilvl w:val="0"/>
+          <w:numId w:val="2"/>
+        </w:numPr>
+      </w:pPr>
+      <w:r>
+        <w:t>Familiarize with UI</w:t>
+      </w:r>
+    </w:p>
+    <w:p>
+      <w:pPr>
+        <w:pStyle w:val="ListParagraph"/>
+        <w:numPr>
+          <w:ilvl w:val="0"/>
+          <w:numId w:val="2"/>
+        </w:numPr>
+      </w:pPr>
+      <w:r>
+        <w:t>Ask questions as needed</w:t>
+      </w:r>
+    </w:p>
+    <w:p>
+      <w:pPr>
+        <w:pStyle w:val="ListParagraph"/>
+        <w:numPr>
+          <w:ilvl w:val="0"/>
+          <w:numId w:val="2"/>
+        </w:numPr>
+      </w:pPr>
+      <w:r>
+        <w:t>Proceed to next page</w:t>
+      </w:r>
+    </w:p>
+    <w:p>
+      <w:r>
+        <w:br w:type="page"/>
+      </w:r>
+    </w:p>
+    <w:p>
+      <w:r>
+        <w:lastRenderedPageBreak/>
+        <w:t>Training (3/3)</w:t>
+      </w:r>
+    </w:p>
+    <w:p>
       <w:r>
         <w:rPr>
           <w:noProof/>
         </w:rPr>
-        <w:lastRenderedPageBreak/>
         <w:drawing>
-          <wp:inline distT="0" distB="0" distL="0" distR="0" wp14:anchorId="29F0F106" wp14:editId="5E7B0C5D">
-            <wp:extent cx="4624705" cy="6645910"/>
-            <wp:effectExtent l="0" t="0" r="4445" b="2540"/>
-            <wp:docPr id="4" name="Picture 4"/>
+          <wp:anchor distT="0" distB="0" distL="114300" distR="114300" simplePos="0" relativeHeight="251661312" behindDoc="0" locked="0" layoutInCell="1" allowOverlap="1" wp14:anchorId="12302BFA">
+            <wp:simplePos x="0" y="0"/>
+            <wp:positionH relativeFrom="margin">
+              <wp:posOffset>2339340</wp:posOffset>
+            </wp:positionH>
+            <wp:positionV relativeFrom="margin">
+              <wp:posOffset>313690</wp:posOffset>
+            </wp:positionV>
+            <wp:extent cx="10771505" cy="5553075"/>
+            <wp:effectExtent l="19050" t="19050" r="10795" b="28575"/>
+            <wp:wrapSquare wrapText="bothSides"/>
+            <wp:docPr id="8" name="Picture 8"/>
             <wp:cNvGraphicFramePr>
               <a:graphicFrameLocks xmlns:a="http://schemas.openxmlformats.org/drawingml/2006/main" noChangeAspect="1"/>
             </wp:cNvGraphicFramePr>
@@ -171,7 +426,13 @@
                     <pic:cNvPicPr/>
                   </pic:nvPicPr>
                   <pic:blipFill>
-                    <a:blip r:embed="rId7"/>
+                    <a:blip r:embed="rId8">
+                      <a:extLst>
+                        <a:ext uri="{28A0092B-C50C-407E-A947-70E740481C1C}">
+                          <a14:useLocalDpi xmlns:a14="http://schemas.microsoft.com/office/drawing/2010/main" val="0"/>
+                        </a:ext>
+                      </a:extLst>
+                    </a:blip>
                     <a:stretch>
                       <a:fillRect/>
                     </a:stretch>
@@ -179,20 +440,108 @@
                   <pic:spPr>
                     <a:xfrm>
                       <a:off x="0" y="0"/>
-                      <a:ext cx="4624705" cy="6645910"/>
+                      <a:ext cx="10771505" cy="5553075"/>
                     </a:xfrm>
                     <a:prstGeom prst="rect">
                       <a:avLst/>
                     </a:prstGeom>
+                    <a:ln>
+                      <a:solidFill>
+                        <a:schemeClr val="tx1"/>
+                      </a:solidFill>
+                    </a:ln>
                   </pic:spPr>
                 </pic:pic>
               </a:graphicData>
             </a:graphic>
-          </wp:inline>
+            <wp14:sizeRelH relativeFrom="margin">
+              <wp14:pctWidth>0</wp14:pctWidth>
+            </wp14:sizeRelH>
+            <wp14:sizeRelV relativeFrom="margin">
+              <wp14:pctHeight>0</wp14:pctHeight>
+            </wp14:sizeRelV>
+          </wp:anchor>
         </w:drawing>
       </w:r>
     </w:p>
+    <w:p>
+      <w:r>
+        <w:t>Participant will:</w:t>
+      </w:r>
+      <w:r>
+        <w:rPr>
+          <w:noProof/>
+        </w:rPr>
+        <w:t xml:space="preserve"> </w:t>
+      </w:r>
+    </w:p>
+    <w:p>
+      <w:pPr>
+        <w:pStyle w:val="ListParagraph"/>
+        <w:numPr>
+          <w:ilvl w:val="0"/>
+          <w:numId w:val="2"/>
+        </w:numPr>
+      </w:pPr>
+      <w:r>
+        <w:t xml:space="preserve">Read about task </w:t>
+      </w:r>
+      <w:r>
+        <w:t>3</w:t>
+      </w:r>
+    </w:p>
+    <w:p>
+      <w:pPr>
+        <w:pStyle w:val="ListParagraph"/>
+        <w:numPr>
+          <w:ilvl w:val="0"/>
+          <w:numId w:val="2"/>
+        </w:numPr>
+      </w:pPr>
+      <w:r>
+        <w:t>Familiarize with UI</w:t>
+      </w:r>
+    </w:p>
+    <w:p>
+      <w:pPr>
+        <w:pStyle w:val="ListParagraph"/>
+        <w:numPr>
+          <w:ilvl w:val="0"/>
+          <w:numId w:val="2"/>
+        </w:numPr>
+      </w:pPr>
+      <w:r>
+        <w:t>Ask questions as needed</w:t>
+      </w:r>
+    </w:p>
+    <w:p>
+      <w:pPr>
+        <w:pStyle w:val="ListParagraph"/>
+        <w:numPr>
+          <w:ilvl w:val="0"/>
+          <w:numId w:val="2"/>
+        </w:numPr>
+      </w:pPr>
+      <w:r>
+        <w:t>Proceed to next page</w:t>
+      </w:r>
+    </w:p>
+    <w:p>
+      <w:r>
+        <w:br w:type="page"/>
+      </w:r>
+    </w:p>
+    <w:p>
+      <w:r>
+        <w:lastRenderedPageBreak/>
+        <w:t>Task 1 (x3 reps)</w:t>
+      </w:r>
+    </w:p>
     <w:p/>
+    <w:p>
+      <w:bookmarkStart w:id="0" w:name="_GoBack"/>
+      <w:bookmarkEnd w:id="0"/>
+    </w:p>
     <w:sectPr>
       <w:pgSz w:w="16838" w:h="11906" w:orient="landscape"/>
       <w:pgMar w:top="720" w:right="720" w:bottom="720" w:left="720" w:header="708" w:footer="708" w:gutter="0"/>
@@ -203,8 +552,245 @@
 </w:document>
 </file>
 
+<file path=word/numbering.xml><?xml version="1.0" encoding="utf-8"?>
+<w:numbering xmlns:wpc="http://schemas.microsoft.com/office/word/2010/wordprocessingCanvas" xmlns:cx="http://schemas.microsoft.com/office/drawing/2014/chartex" xmlns:cx1="http://schemas.microsoft.com/office/drawing/2015/9/8/chartex" xmlns:cx2="http://schemas.microsoft.com/office/drawing/2015/10/21/chartex" xmlns:cx3="http://schemas.microsoft.com/office/drawing/2016/5/9/chartex" xmlns:cx4="http://schemas.microsoft.com/office/drawing/2016/5/10/chartex" xmlns:cx5="http://schemas.microsoft.com/office/drawing/2016/5/11/chartex" xmlns:cx6="http://schemas.microsoft.com/office/drawing/2016/5/12/chartex" xmlns:cx7="http://schemas.microsoft.com/office/drawing/2016/5/13/chartex" xmlns:cx8="http://schemas.microsoft.com/office/drawing/2016/5/14/chartex" xmlns:mc="http://schemas.openxmlformats.org/markup-compatibility/2006" xmlns:aink="http://schemas.microsoft.com/office/drawing/2016/ink" xmlns:am3d="http://schemas.microsoft.com/office/drawing/2017/model3d" xmlns:o="urn:schemas-microsoft-com:office:office" xmlns:r="http://schemas.openxmlformats.org/officeDocument/2006/relationships" xmlns:m="http://schemas.openxmlformats.org/officeDocument/2006/math" xmlns:v="urn:schemas-microsoft-com:vml" xmlns:wp14="http://schemas.microsoft.com/office/word/2010/wordprocessingDrawing" xmlns:wp="http://schemas.openxmlformats.org/drawingml/2006/wordprocessingDrawing" xmlns:w10="urn:schemas-microsoft-com:office:word" xmlns:w="http://schemas.openxmlformats.org/wordprocessingml/2006/main" xmlns:w14="http://schemas.microsoft.com/office/word/2010/wordml" xmlns:w15="http://schemas.microsoft.com/office/word/2012/wordml" xmlns:w16cid="http://schemas.microsoft.com/office/word/2016/wordml/cid" xmlns:w16se="http://schemas.microsoft.com/office/word/2015/wordml/symex" xmlns:wpg="http://schemas.microsoft.com/office/word/2010/wordprocessingGroup" xmlns:wpi="http://schemas.microsoft.com/office/word/2010/wordprocessingInk" xmlns:wne="http://schemas.microsoft.com/office/word/2006/wordml" xmlns:wps="http://schemas.microsoft.com/office/word/2010/wordprocessingShape" mc:Ignorable="w14 w15 w16se w16cid wp14">
+  <w:abstractNum w:abstractNumId="0" w15:restartNumberingAfterBreak="0">
+    <w:nsid w:val="2C59161F"/>
+    <w:multiLevelType w:val="hybridMultilevel"/>
+    <w:tmpl w:val="CAA6BEC6"/>
+    <w:lvl w:ilvl="0" w:tplc="0C090001">
+      <w:start w:val="1"/>
+      <w:numFmt w:val="bullet"/>
+      <w:lvlText w:val=""/>
+      <w:lvlJc w:val="left"/>
+      <w:pPr>
+        <w:ind w:left="720" w:hanging="360"/>
+      </w:pPr>
+      <w:rPr>
+        <w:rFonts w:ascii="Symbol" w:hAnsi="Symbol" w:hint="default"/>
+      </w:rPr>
+    </w:lvl>
+    <w:lvl w:ilvl="1" w:tplc="0C090003" w:tentative="1">
+      <w:start w:val="1"/>
+      <w:numFmt w:val="bullet"/>
+      <w:lvlText w:val="o"/>
+      <w:lvlJc w:val="left"/>
+      <w:pPr>
+        <w:ind w:left="1440" w:hanging="360"/>
+      </w:pPr>
+      <w:rPr>
+        <w:rFonts w:ascii="Courier New" w:hAnsi="Courier New" w:cs="Courier New" w:hint="default"/>
+      </w:rPr>
+    </w:lvl>
+    <w:lvl w:ilvl="2" w:tplc="0C090005" w:tentative="1">
+      <w:start w:val="1"/>
+      <w:numFmt w:val="bullet"/>
+      <w:lvlText w:val=""/>
+      <w:lvlJc w:val="left"/>
+      <w:pPr>
+        <w:ind w:left="2160" w:hanging="360"/>
+      </w:pPr>
+      <w:rPr>
+        <w:rFonts w:ascii="Wingdings" w:hAnsi="Wingdings" w:hint="default"/>
+      </w:rPr>
+    </w:lvl>
+    <w:lvl w:ilvl="3" w:tplc="0C090001" w:tentative="1">
+      <w:start w:val="1"/>
+      <w:numFmt w:val="bullet"/>
+      <w:lvlText w:val=""/>
+      <w:lvlJc w:val="left"/>
+      <w:pPr>
+        <w:ind w:left="2880" w:hanging="360"/>
+      </w:pPr>
+      <w:rPr>
+        <w:rFonts w:ascii="Symbol" w:hAnsi="Symbol" w:hint="default"/>
+      </w:rPr>
+    </w:lvl>
+    <w:lvl w:ilvl="4" w:tplc="0C090003" w:tentative="1">
+      <w:start w:val="1"/>
+      <w:numFmt w:val="bullet"/>
+      <w:lvlText w:val="o"/>
+      <w:lvlJc w:val="left"/>
+      <w:pPr>
+        <w:ind w:left="3600" w:hanging="360"/>
+      </w:pPr>
+      <w:rPr>
+        <w:rFonts w:ascii="Courier New" w:hAnsi="Courier New" w:cs="Courier New" w:hint="default"/>
+      </w:rPr>
+    </w:lvl>
+    <w:lvl w:ilvl="5" w:tplc="0C090005" w:tentative="1">
+      <w:start w:val="1"/>
+      <w:numFmt w:val="bullet"/>
+      <w:lvlText w:val=""/>
+      <w:lvlJc w:val="left"/>
+      <w:pPr>
+        <w:ind w:left="4320" w:hanging="360"/>
+      </w:pPr>
+      <w:rPr>
+        <w:rFonts w:ascii="Wingdings" w:hAnsi="Wingdings" w:hint="default"/>
+      </w:rPr>
+    </w:lvl>
+    <w:lvl w:ilvl="6" w:tplc="0C090001" w:tentative="1">
+      <w:start w:val="1"/>
+      <w:numFmt w:val="bullet"/>
+      <w:lvlText w:val=""/>
+      <w:lvlJc w:val="left"/>
+      <w:pPr>
+        <w:ind w:left="5040" w:hanging="360"/>
+      </w:pPr>
+      <w:rPr>
+        <w:rFonts w:ascii="Symbol" w:hAnsi="Symbol" w:hint="default"/>
+      </w:rPr>
+    </w:lvl>
+    <w:lvl w:ilvl="7" w:tplc="0C090003" w:tentative="1">
+      <w:start w:val="1"/>
+      <w:numFmt w:val="bullet"/>
+      <w:lvlText w:val="o"/>
+      <w:lvlJc w:val="left"/>
+      <w:pPr>
+        <w:ind w:left="5760" w:hanging="360"/>
+      </w:pPr>
+      <w:rPr>
+        <w:rFonts w:ascii="Courier New" w:hAnsi="Courier New" w:cs="Courier New" w:hint="default"/>
+      </w:rPr>
+    </w:lvl>
+    <w:lvl w:ilvl="8" w:tplc="0C090005" w:tentative="1">
+      <w:start w:val="1"/>
+      <w:numFmt w:val="bullet"/>
+      <w:lvlText w:val=""/>
+      <w:lvlJc w:val="left"/>
+      <w:pPr>
+        <w:ind w:left="6480" w:hanging="360"/>
+      </w:pPr>
+      <w:rPr>
+        <w:rFonts w:ascii="Wingdings" w:hAnsi="Wingdings" w:hint="default"/>
+      </w:rPr>
+    </w:lvl>
+  </w:abstractNum>
+  <w:abstractNum w:abstractNumId="1" w15:restartNumberingAfterBreak="0">
+    <w:nsid w:val="6A225F56"/>
+    <w:multiLevelType w:val="hybridMultilevel"/>
+    <w:tmpl w:val="7EDA07C8"/>
+    <w:lvl w:ilvl="0" w:tplc="0C090001">
+      <w:start w:val="1"/>
+      <w:numFmt w:val="bullet"/>
+      <w:lvlText w:val=""/>
+      <w:lvlJc w:val="left"/>
+      <w:pPr>
+        <w:ind w:left="720" w:hanging="360"/>
+      </w:pPr>
+      <w:rPr>
+        <w:rFonts w:ascii="Symbol" w:hAnsi="Symbol" w:hint="default"/>
+      </w:rPr>
+    </w:lvl>
+    <w:lvl w:ilvl="1" w:tplc="0C090003" w:tentative="1">
+      <w:start w:val="1"/>
+      <w:numFmt w:val="bullet"/>
+      <w:lvlText w:val="o"/>
+      <w:lvlJc w:val="left"/>
+      <w:pPr>
+        <w:ind w:left="1440" w:hanging="360"/>
+      </w:pPr>
+      <w:rPr>
+        <w:rFonts w:ascii="Courier New" w:hAnsi="Courier New" w:cs="Courier New" w:hint="default"/>
+      </w:rPr>
+    </w:lvl>
+    <w:lvl w:ilvl="2" w:tplc="0C090005" w:tentative="1">
+      <w:start w:val="1"/>
+      <w:numFmt w:val="bullet"/>
+      <w:lvlText w:val=""/>
+      <w:lvlJc w:val="left"/>
+      <w:pPr>
+        <w:ind w:left="2160" w:hanging="360"/>
+      </w:pPr>
+      <w:rPr>
+        <w:rFonts w:ascii="Wingdings" w:hAnsi="Wingdings" w:hint="default"/>
+      </w:rPr>
+    </w:lvl>
+    <w:lvl w:ilvl="3" w:tplc="0C090001" w:tentative="1">
+      <w:start w:val="1"/>
+      <w:numFmt w:val="bullet"/>
+      <w:lvlText w:val=""/>
+      <w:lvlJc w:val="left"/>
+      <w:pPr>
+        <w:ind w:left="2880" w:hanging="360"/>
+      </w:pPr>
+      <w:rPr>
+        <w:rFonts w:ascii="Symbol" w:hAnsi="Symbol" w:hint="default"/>
+      </w:rPr>
+    </w:lvl>
+    <w:lvl w:ilvl="4" w:tplc="0C090003" w:tentative="1">
+      <w:start w:val="1"/>
+      <w:numFmt w:val="bullet"/>
+      <w:lvlText w:val="o"/>
+      <w:lvlJc w:val="left"/>
+      <w:pPr>
+        <w:ind w:left="3600" w:hanging="360"/>
+      </w:pPr>
+      <w:rPr>
+        <w:rFonts w:ascii="Courier New" w:hAnsi="Courier New" w:cs="Courier New" w:hint="default"/>
+      </w:rPr>
+    </w:lvl>
+    <w:lvl w:ilvl="5" w:tplc="0C090005" w:tentative="1">
+      <w:start w:val="1"/>
+      <w:numFmt w:val="bullet"/>
+      <w:lvlText w:val=""/>
+      <w:lvlJc w:val="left"/>
+      <w:pPr>
+        <w:ind w:left="4320" w:hanging="360"/>
+      </w:pPr>
+      <w:rPr>
+        <w:rFonts w:ascii="Wingdings" w:hAnsi="Wingdings" w:hint="default"/>
+      </w:rPr>
+    </w:lvl>
+    <w:lvl w:ilvl="6" w:tplc="0C090001" w:tentative="1">
+      <w:start w:val="1"/>
+      <w:numFmt w:val="bullet"/>
+      <w:lvlText w:val=""/>
+      <w:lvlJc w:val="left"/>
+      <w:pPr>
+        <w:ind w:left="5040" w:hanging="360"/>
+      </w:pPr>
+      <w:rPr>
+        <w:rFonts w:ascii="Symbol" w:hAnsi="Symbol" w:hint="default"/>
+      </w:rPr>
+    </w:lvl>
+    <w:lvl w:ilvl="7" w:tplc="0C090003" w:tentative="1">
+      <w:start w:val="1"/>
+      <w:numFmt w:val="bullet"/>
+      <w:lvlText w:val="o"/>
+      <w:lvlJc w:val="left"/>
+      <w:pPr>
+        <w:ind w:left="5760" w:hanging="360"/>
+      </w:pPr>
+      <w:rPr>
+        <w:rFonts w:ascii="Courier New" w:hAnsi="Courier New" w:cs="Courier New" w:hint="default"/>
+      </w:rPr>
+    </w:lvl>
+    <w:lvl w:ilvl="8" w:tplc="0C090005" w:tentative="1">
+      <w:start w:val="1"/>
+      <w:numFmt w:val="bullet"/>
+      <w:lvlText w:val=""/>
+      <w:lvlJc w:val="left"/>
+      <w:pPr>
+        <w:ind w:left="6480" w:hanging="360"/>
+      </w:pPr>
+      <w:rPr>
+        <w:rFonts w:ascii="Wingdings" w:hAnsi="Wingdings" w:hint="default"/>
+      </w:rPr>
+    </w:lvl>
+  </w:abstractNum>
+  <w:num w:numId="1">
+    <w:abstractNumId w:val="1"/>
+  </w:num>
+  <w:num w:numId="2">
+    <w:abstractNumId w:val="0"/>
+  </w:num>
+</w:numbering>
+</file>
+
 <file path=word/styles.xml><?xml version="1.0" encoding="utf-8"?>
-<w:styles xmlns:mc="http://schemas.openxmlformats.org/markup-compatibility/2006" xmlns:r="http://schemas.openxmlformats.org/officeDocument/2006/relationships" xmlns:w="http://schemas.openxmlformats.org/wordprocessingml/2006/main" xmlns:w14="http://schemas.microsoft.com/office/word/2010/wordml" xmlns:w15="http://schemas.microsoft.com/office/word/2012/wordml" xmlns:w16se="http://schemas.microsoft.com/office/word/2015/wordml/symex" mc:Ignorable="w14 w15 w16se">
+<w:styles xmlns:mc="http://schemas.openxmlformats.org/markup-compatibility/2006" xmlns:r="http://schemas.openxmlformats.org/officeDocument/2006/relationships" xmlns:w="http://schemas.openxmlformats.org/wordprocessingml/2006/main" xmlns:w14="http://schemas.microsoft.com/office/word/2010/wordml" xmlns:w15="http://schemas.microsoft.com/office/word/2012/wordml" xmlns:w16cid="http://schemas.microsoft.com/office/word/2016/wordml/cid" xmlns:w16se="http://schemas.microsoft.com/office/word/2015/wordml/symex" mc:Ignorable="w14 w15 w16se w16cid">
   <w:docDefaults>
     <w:rPrDefault>
       <w:rPr>
@@ -220,7 +806,7 @@
       </w:pPr>
     </w:pPrDefault>
   </w:docDefaults>
-  <w:latentStyles w:defLockedState="0" w:defUIPriority="99" w:defSemiHidden="0" w:defUnhideWhenUsed="0" w:defQFormat="0" w:count="371">
+  <w:latentStyles w:defLockedState="0" w:defUIPriority="99" w:defSemiHidden="0" w:defUnhideWhenUsed="0" w:defQFormat="0" w:count="375">
     <w:lsdException w:name="Normal" w:uiPriority="0" w:qFormat="1"/>
     <w:lsdException w:name="heading 1" w:uiPriority="9" w:qFormat="1"/>
     <w:lsdException w:name="heading 2" w:semiHidden="1" w:uiPriority="9" w:unhideWhenUsed="1" w:qFormat="1"/>
@@ -326,7 +912,6 @@
     <w:lsdException w:name="HTML Sample" w:semiHidden="1" w:unhideWhenUsed="1"/>
     <w:lsdException w:name="HTML Typewriter" w:semiHidden="1" w:unhideWhenUsed="1"/>
     <w:lsdException w:name="HTML Variable" w:semiHidden="1" w:unhideWhenUsed="1"/>
-    <w:lsdException w:name="Normal Table" w:semiHidden="1" w:unhideWhenUsed="1"/>
     <w:lsdException w:name="annotation subject" w:semiHidden="1" w:unhideWhenUsed="1"/>
     <w:lsdException w:name="No List" w:semiHidden="1" w:unhideWhenUsed="1"/>
     <w:lsdException w:name="Outline List 1" w:semiHidden="1" w:unhideWhenUsed="1"/>
@@ -370,10 +955,8 @@
     <w:lsdException w:name="Table Elegant" w:semiHidden="1" w:unhideWhenUsed="1"/>
     <w:lsdException w:name="Table Professional" w:semiHidden="1" w:unhideWhenUsed="1"/>
     <w:lsdException w:name="Table Subtle 1" w:semiHidden="1" w:unhideWhenUsed="1"/>
-    <w:lsdException w:name="Table Subtle 2" w:semiHidden="1" w:unhideWhenUsed="1"/>
     <w:lsdException w:name="Table Web 1" w:semiHidden="1" w:unhideWhenUsed="1"/>
     <w:lsdException w:name="Table Web 2" w:semiHidden="1" w:unhideWhenUsed="1"/>
-    <w:lsdException w:name="Table Web 3" w:semiHidden="1" w:unhideWhenUsed="1"/>
     <w:lsdException w:name="Balloon Text" w:semiHidden="1" w:unhideWhenUsed="1"/>
     <w:lsdException w:name="Table Grid" w:uiPriority="39"/>
     <w:lsdException w:name="Table Theme" w:semiHidden="1" w:unhideWhenUsed="1"/>
@@ -592,6 +1175,10 @@
     <w:lsdException w:name="List Table 5 Dark Accent 6" w:uiPriority="50"/>
     <w:lsdException w:name="List Table 6 Colorful Accent 6" w:uiPriority="51"/>
     <w:lsdException w:name="List Table 7 Colorful Accent 6" w:uiPriority="52"/>
+    <w:lsdException w:name="Mention" w:semiHidden="1" w:unhideWhenUsed="1"/>
+    <w:lsdException w:name="Smart Hyperlink" w:semiHidden="1" w:unhideWhenUsed="1"/>
+    <w:lsdException w:name="Hashtag" w:semiHidden="1" w:unhideWhenUsed="1"/>
+    <w:lsdException w:name="Unresolved Mention" w:semiHidden="1" w:unhideWhenUsed="1"/>
   </w:latentStyles>
   <w:style w:type="paragraph" w:default="1" w:styleId="Normal">
     <w:name w:val="Normal"/>
@@ -657,6 +1244,17 @@
       <w:sz w:val="32"/>
       <w:szCs w:val="32"/>
     </w:rPr>
+  </w:style>
+  <w:style w:type="paragraph" w:styleId="ListParagraph">
+    <w:name w:val="List Paragraph"/>
+    <w:basedOn w:val="Normal"/>
+    <w:uiPriority w:val="34"/>
+    <w:qFormat/>
+    <w:rsid w:val="0036471A"/>
+    <w:pPr>
+      <w:ind w:left="720"/>
+      <w:contextualSpacing/>
+    </w:pPr>
   </w:style>
 </w:styles>
 </file>

</xml_diff>

<commit_message>
REVERT POINT, Ethics review changes ready to submit.
</commit_message>
<xml_diff>
--- a/survey-example.docx
+++ b/survey-example.docx
@@ -10,23 +10,22 @@
         <w:t>Survey example (screenshots of static factor)</w:t>
       </w:r>
     </w:p>
-    <w:p/>
     <w:p>
       <w:r>
         <w:rPr>
           <w:noProof/>
         </w:rPr>
         <w:drawing>
-          <wp:anchor distT="0" distB="0" distL="114300" distR="114300" simplePos="0" relativeHeight="251658240" behindDoc="0" locked="0" layoutInCell="1" allowOverlap="1" wp14:anchorId="12527E60">
+          <wp:anchor distT="0" distB="0" distL="114300" distR="114300" simplePos="0" relativeHeight="251670528" behindDoc="0" locked="0" layoutInCell="1" allowOverlap="1" wp14:anchorId="449DA816">
             <wp:simplePos x="0" y="0"/>
             <wp:positionH relativeFrom="margin">
-              <wp:posOffset>2581275</wp:posOffset>
+              <wp:posOffset>2098040</wp:posOffset>
             </wp:positionH>
             <wp:positionV relativeFrom="margin">
-              <wp:posOffset>733425</wp:posOffset>
+              <wp:posOffset>609176</wp:posOffset>
             </wp:positionV>
-            <wp:extent cx="11732895" cy="5915025"/>
-            <wp:effectExtent l="19050" t="19050" r="20955" b="28575"/>
+            <wp:extent cx="11717655" cy="5926455"/>
+            <wp:effectExtent l="19050" t="19050" r="17145" b="17145"/>
             <wp:wrapSquare wrapText="bothSides"/>
             <wp:docPr id="1" name="Picture 1"/>
             <wp:cNvGraphicFramePr>
@@ -54,14 +53,14 @@
                   <pic:spPr>
                     <a:xfrm>
                       <a:off x="0" y="0"/>
-                      <a:ext cx="11732895" cy="5915025"/>
+                      <a:ext cx="11717655" cy="5926455"/>
                     </a:xfrm>
                     <a:prstGeom prst="rect">
                       <a:avLst/>
                     </a:prstGeom>
                     <a:ln>
                       <a:solidFill>
-                        <a:schemeClr val="tx1"/>
+                        <a:schemeClr val="accent1"/>
                       </a:solidFill>
                     </a:ln>
                   </pic:spPr>
@@ -77,6 +76,8 @@
           </wp:anchor>
         </w:drawing>
       </w:r>
+    </w:p>
+    <w:p>
       <w:r>
         <w:t xml:space="preserve">Introduction page, </w:t>
       </w:r>
@@ -86,6 +87,12 @@
       <w:r>
         <w:t>Participant will:</w:t>
       </w:r>
+      <w:r>
+        <w:rPr>
+          <w:noProof/>
+        </w:rPr>
+        <w:t xml:space="preserve"> </w:t>
+      </w:r>
     </w:p>
     <w:p>
       <w:pPr>
@@ -124,6 +131,8 @@
       </w:r>
     </w:p>
     <w:p>
+      <w:bookmarkStart w:id="0" w:name="_GoBack"/>
+      <w:bookmarkEnd w:id="0"/>
       <w:r>
         <w:br w:type="page"/>
       </w:r>
@@ -344,10 +353,7 @@
         </w:numPr>
       </w:pPr>
       <w:r>
-        <w:t xml:space="preserve">Read about task </w:t>
-      </w:r>
-      <w:r>
-        <w:t>1</w:t>
+        <w:t>Read about task 1</w:t>
       </w:r>
     </w:p>
     <w:p>
@@ -484,10 +490,7 @@
         </w:numPr>
       </w:pPr>
       <w:r>
-        <w:t xml:space="preserve">Read about task </w:t>
-      </w:r>
-      <w:r>
-        <w:t>3</w:t>
+        <w:t>Read about task 3</w:t>
       </w:r>
     </w:p>
     <w:p>
@@ -539,9 +542,551 @@
     </w:p>
     <w:p/>
     <w:p>
-      <w:bookmarkStart w:id="0" w:name="_GoBack"/>
-      <w:bookmarkEnd w:id="0"/>
-    </w:p>
+      <w:r>
+        <w:rPr>
+          <w:noProof/>
+        </w:rPr>
+        <w:drawing>
+          <wp:anchor distT="0" distB="0" distL="114300" distR="114300" simplePos="0" relativeHeight="251662336" behindDoc="0" locked="0" layoutInCell="1" allowOverlap="1" wp14:anchorId="0E87B41D">
+            <wp:simplePos x="0" y="0"/>
+            <wp:positionH relativeFrom="margin">
+              <wp:posOffset>2127250</wp:posOffset>
+            </wp:positionH>
+            <wp:positionV relativeFrom="margin">
+              <wp:posOffset>644525</wp:posOffset>
+            </wp:positionV>
+            <wp:extent cx="9777730" cy="4911725"/>
+            <wp:effectExtent l="19050" t="19050" r="13970" b="22225"/>
+            <wp:wrapSquare wrapText="bothSides"/>
+            <wp:docPr id="2" name="Picture 2"/>
+            <wp:cNvGraphicFramePr>
+              <a:graphicFrameLocks xmlns:a="http://schemas.openxmlformats.org/drawingml/2006/main" noChangeAspect="1"/>
+            </wp:cNvGraphicFramePr>
+            <a:graphic xmlns:a="http://schemas.openxmlformats.org/drawingml/2006/main">
+              <a:graphicData uri="http://schemas.openxmlformats.org/drawingml/2006/picture">
+                <pic:pic xmlns:pic="http://schemas.openxmlformats.org/drawingml/2006/picture">
+                  <pic:nvPicPr>
+                    <pic:cNvPr id="1" name=""/>
+                    <pic:cNvPicPr/>
+                  </pic:nvPicPr>
+                  <pic:blipFill>
+                    <a:blip r:embed="rId9">
+                      <a:extLst>
+                        <a:ext uri="{28A0092B-C50C-407E-A947-70E740481C1C}">
+                          <a14:useLocalDpi xmlns:a14="http://schemas.microsoft.com/office/drawing/2010/main" val="0"/>
+                        </a:ext>
+                      </a:extLst>
+                    </a:blip>
+                    <a:stretch>
+                      <a:fillRect/>
+                    </a:stretch>
+                  </pic:blipFill>
+                  <pic:spPr>
+                    <a:xfrm>
+                      <a:off x="0" y="0"/>
+                      <a:ext cx="9777730" cy="4911725"/>
+                    </a:xfrm>
+                    <a:prstGeom prst="rect">
+                      <a:avLst/>
+                    </a:prstGeom>
+                    <a:ln>
+                      <a:solidFill>
+                        <a:schemeClr val="accent1"/>
+                      </a:solidFill>
+                    </a:ln>
+                  </pic:spPr>
+                </pic:pic>
+              </a:graphicData>
+            </a:graphic>
+          </wp:anchor>
+        </w:drawing>
+      </w:r>
+      <w:r>
+        <w:t>Participant will:</w:t>
+      </w:r>
+      <w:r>
+        <w:rPr>
+          <w:noProof/>
+        </w:rPr>
+        <w:t xml:space="preserve"> </w:t>
+      </w:r>
+    </w:p>
+    <w:p>
+      <w:pPr>
+        <w:pStyle w:val="ListParagraph"/>
+        <w:numPr>
+          <w:ilvl w:val="0"/>
+          <w:numId w:val="2"/>
+        </w:numPr>
+      </w:pPr>
+      <w:r>
+        <w:t>Apply previous training to estimate the number of clusters in data</w:t>
+      </w:r>
+    </w:p>
+    <w:p>
+      <w:pPr>
+        <w:pStyle w:val="ListParagraph"/>
+        <w:numPr>
+          <w:ilvl w:val="0"/>
+          <w:numId w:val="2"/>
+        </w:numPr>
+      </w:pPr>
+      <w:r>
+        <w:t>Response and time recorded automatically</w:t>
+      </w:r>
+    </w:p>
+    <w:p>
+      <w:pPr>
+        <w:pStyle w:val="ListParagraph"/>
+        <w:numPr>
+          <w:ilvl w:val="0"/>
+          <w:numId w:val="2"/>
+        </w:numPr>
+      </w:pPr>
+      <w:r>
+        <w:t>Repeat for 3 repetitions</w:t>
+      </w:r>
+    </w:p>
+    <w:p>
+      <w:pPr>
+        <w:pStyle w:val="ListParagraph"/>
+        <w:numPr>
+          <w:ilvl w:val="0"/>
+          <w:numId w:val="2"/>
+        </w:numPr>
+      </w:pPr>
+      <w:r>
+        <w:t>Proceed to next page</w:t>
+      </w:r>
+    </w:p>
+    <w:p>
+      <w:r>
+        <w:br w:type="page"/>
+      </w:r>
+    </w:p>
+    <w:p>
+      <w:r>
+        <w:lastRenderedPageBreak/>
+        <w:t xml:space="preserve">Task </w:t>
+      </w:r>
+      <w:r>
+        <w:t>2</w:t>
+      </w:r>
+      <w:r>
+        <w:t xml:space="preserve"> (x3 reps)</w:t>
+      </w:r>
+    </w:p>
+    <w:p/>
+    <w:p>
+      <w:r>
+        <w:t>Participant will:</w:t>
+      </w:r>
+      <w:r>
+        <w:rPr>
+          <w:noProof/>
+        </w:rPr>
+        <w:t xml:space="preserve"> </w:t>
+      </w:r>
+    </w:p>
+    <w:p>
+      <w:pPr>
+        <w:pStyle w:val="ListParagraph"/>
+        <w:numPr>
+          <w:ilvl w:val="0"/>
+          <w:numId w:val="2"/>
+        </w:numPr>
+      </w:pPr>
+      <w:r>
+        <w:rPr>
+          <w:noProof/>
+        </w:rPr>
+        <w:drawing>
+          <wp:anchor distT="0" distB="0" distL="114300" distR="114300" simplePos="0" relativeHeight="251667456" behindDoc="0" locked="0" layoutInCell="1" allowOverlap="1" wp14:anchorId="5C48D5F5">
+            <wp:simplePos x="0" y="0"/>
+            <wp:positionH relativeFrom="margin">
+              <wp:posOffset>2401570</wp:posOffset>
+            </wp:positionH>
+            <wp:positionV relativeFrom="margin">
+              <wp:posOffset>876935</wp:posOffset>
+            </wp:positionV>
+            <wp:extent cx="9777730" cy="4951095"/>
+            <wp:effectExtent l="19050" t="19050" r="13970" b="20955"/>
+            <wp:wrapSquare wrapText="bothSides"/>
+            <wp:docPr id="9" name="Picture 9"/>
+            <wp:cNvGraphicFramePr>
+              <a:graphicFrameLocks xmlns:a="http://schemas.openxmlformats.org/drawingml/2006/main" noChangeAspect="1"/>
+            </wp:cNvGraphicFramePr>
+            <a:graphic xmlns:a="http://schemas.openxmlformats.org/drawingml/2006/main">
+              <a:graphicData uri="http://schemas.openxmlformats.org/drawingml/2006/picture">
+                <pic:pic xmlns:pic="http://schemas.openxmlformats.org/drawingml/2006/picture">
+                  <pic:nvPicPr>
+                    <pic:cNvPr id="1" name=""/>
+                    <pic:cNvPicPr/>
+                  </pic:nvPicPr>
+                  <pic:blipFill>
+                    <a:blip r:embed="rId10">
+                      <a:extLst>
+                        <a:ext uri="{28A0092B-C50C-407E-A947-70E740481C1C}">
+                          <a14:useLocalDpi xmlns:a14="http://schemas.microsoft.com/office/drawing/2010/main" val="0"/>
+                        </a:ext>
+                      </a:extLst>
+                    </a:blip>
+                    <a:stretch>
+                      <a:fillRect/>
+                    </a:stretch>
+                  </pic:blipFill>
+                  <pic:spPr>
+                    <a:xfrm>
+                      <a:off x="0" y="0"/>
+                      <a:ext cx="9777730" cy="4951095"/>
+                    </a:xfrm>
+                    <a:prstGeom prst="rect">
+                      <a:avLst/>
+                    </a:prstGeom>
+                    <a:ln>
+                      <a:solidFill>
+                        <a:schemeClr val="accent1"/>
+                      </a:solidFill>
+                    </a:ln>
+                  </pic:spPr>
+                </pic:pic>
+              </a:graphicData>
+            </a:graphic>
+          </wp:anchor>
+        </w:drawing>
+      </w:r>
+      <w:r>
+        <w:t xml:space="preserve">Apply previous training to </w:t>
+      </w:r>
+      <w:r>
+        <w:t>rank order of variable importance.</w:t>
+      </w:r>
+    </w:p>
+    <w:p>
+      <w:pPr>
+        <w:pStyle w:val="ListParagraph"/>
+        <w:numPr>
+          <w:ilvl w:val="0"/>
+          <w:numId w:val="2"/>
+        </w:numPr>
+      </w:pPr>
+      <w:r>
+        <w:t>Response and time recorded automatically</w:t>
+      </w:r>
+    </w:p>
+    <w:p>
+      <w:pPr>
+        <w:pStyle w:val="ListParagraph"/>
+        <w:numPr>
+          <w:ilvl w:val="0"/>
+          <w:numId w:val="2"/>
+        </w:numPr>
+      </w:pPr>
+      <w:r>
+        <w:t>Repeat for 3 repetitions</w:t>
+      </w:r>
+    </w:p>
+    <w:p>
+      <w:pPr>
+        <w:pStyle w:val="ListParagraph"/>
+        <w:numPr>
+          <w:ilvl w:val="0"/>
+          <w:numId w:val="2"/>
+        </w:numPr>
+      </w:pPr>
+      <w:r>
+        <w:t>Proceed to next page</w:t>
+      </w:r>
+    </w:p>
+    <w:p>
+      <w:r>
+        <w:br w:type="page"/>
+      </w:r>
+    </w:p>
+    <w:p>
+      <w:r>
+        <w:lastRenderedPageBreak/>
+        <w:t xml:space="preserve">Task </w:t>
+      </w:r>
+      <w:r>
+        <w:t>3</w:t>
+      </w:r>
+      <w:r>
+        <w:t xml:space="preserve"> (x3 reps)</w:t>
+      </w:r>
+    </w:p>
+    <w:p/>
+    <w:p>
+      <w:r>
+        <w:rPr>
+          <w:noProof/>
+        </w:rPr>
+        <w:drawing>
+          <wp:anchor distT="0" distB="0" distL="114300" distR="114300" simplePos="0" relativeHeight="251668480" behindDoc="0" locked="0" layoutInCell="1" allowOverlap="1" wp14:anchorId="3CB5DC2E">
+            <wp:simplePos x="0" y="0"/>
+            <wp:positionH relativeFrom="margin">
+              <wp:posOffset>2623185</wp:posOffset>
+            </wp:positionH>
+            <wp:positionV relativeFrom="margin">
+              <wp:posOffset>822960</wp:posOffset>
+            </wp:positionV>
+            <wp:extent cx="10674713" cy="5478780"/>
+            <wp:effectExtent l="19050" t="19050" r="12700" b="26670"/>
+            <wp:wrapSquare wrapText="bothSides"/>
+            <wp:docPr id="10" name="Picture 10"/>
+            <wp:cNvGraphicFramePr>
+              <a:graphicFrameLocks xmlns:a="http://schemas.openxmlformats.org/drawingml/2006/main" noChangeAspect="1"/>
+            </wp:cNvGraphicFramePr>
+            <a:graphic xmlns:a="http://schemas.openxmlformats.org/drawingml/2006/main">
+              <a:graphicData uri="http://schemas.openxmlformats.org/drawingml/2006/picture">
+                <pic:pic xmlns:pic="http://schemas.openxmlformats.org/drawingml/2006/picture">
+                  <pic:nvPicPr>
+                    <pic:cNvPr id="1" name=""/>
+                    <pic:cNvPicPr/>
+                  </pic:nvPicPr>
+                  <pic:blipFill>
+                    <a:blip r:embed="rId11">
+                      <a:extLst>
+                        <a:ext uri="{28A0092B-C50C-407E-A947-70E740481C1C}">
+                          <a14:useLocalDpi xmlns:a14="http://schemas.microsoft.com/office/drawing/2010/main" val="0"/>
+                        </a:ext>
+                      </a:extLst>
+                    </a:blip>
+                    <a:stretch>
+                      <a:fillRect/>
+                    </a:stretch>
+                  </pic:blipFill>
+                  <pic:spPr>
+                    <a:xfrm>
+                      <a:off x="0" y="0"/>
+                      <a:ext cx="10674713" cy="5478780"/>
+                    </a:xfrm>
+                    <a:prstGeom prst="rect">
+                      <a:avLst/>
+                    </a:prstGeom>
+                    <a:ln>
+                      <a:solidFill>
+                        <a:schemeClr val="accent1"/>
+                      </a:solidFill>
+                    </a:ln>
+                  </pic:spPr>
+                </pic:pic>
+              </a:graphicData>
+            </a:graphic>
+            <wp14:sizeRelH relativeFrom="margin">
+              <wp14:pctWidth>0</wp14:pctWidth>
+            </wp14:sizeRelH>
+            <wp14:sizeRelV relativeFrom="margin">
+              <wp14:pctHeight>0</wp14:pctHeight>
+            </wp14:sizeRelV>
+          </wp:anchor>
+        </w:drawing>
+      </w:r>
+      <w:r>
+        <w:t>Participant will:</w:t>
+      </w:r>
+      <w:r>
+        <w:rPr>
+          <w:noProof/>
+        </w:rPr>
+        <w:t xml:space="preserve"> </w:t>
+      </w:r>
+    </w:p>
+    <w:p>
+      <w:pPr>
+        <w:pStyle w:val="ListParagraph"/>
+        <w:numPr>
+          <w:ilvl w:val="0"/>
+          <w:numId w:val="2"/>
+        </w:numPr>
+      </w:pPr>
+      <w:r>
+        <w:t xml:space="preserve">Apply previous training to </w:t>
+      </w:r>
+      <w:r>
+        <w:t>identify any/all correlated variables.</w:t>
+      </w:r>
+      <w:r>
+        <w:rPr>
+          <w:noProof/>
+        </w:rPr>
+        <w:t xml:space="preserve"> </w:t>
+      </w:r>
+    </w:p>
+    <w:p>
+      <w:pPr>
+        <w:pStyle w:val="ListParagraph"/>
+        <w:numPr>
+          <w:ilvl w:val="0"/>
+          <w:numId w:val="2"/>
+        </w:numPr>
+      </w:pPr>
+      <w:r>
+        <w:t>Response and time recorded automatically</w:t>
+      </w:r>
+    </w:p>
+    <w:p>
+      <w:pPr>
+        <w:pStyle w:val="ListParagraph"/>
+        <w:numPr>
+          <w:ilvl w:val="0"/>
+          <w:numId w:val="2"/>
+        </w:numPr>
+      </w:pPr>
+      <w:r>
+        <w:t>Repeat for 3 repetitions</w:t>
+      </w:r>
+    </w:p>
+    <w:p>
+      <w:pPr>
+        <w:pStyle w:val="ListParagraph"/>
+        <w:numPr>
+          <w:ilvl w:val="0"/>
+          <w:numId w:val="2"/>
+        </w:numPr>
+      </w:pPr>
+      <w:r>
+        <w:t>Proceed to next page</w:t>
+      </w:r>
+    </w:p>
+    <w:p>
+      <w:r>
+        <w:br w:type="page"/>
+      </w:r>
+    </w:p>
+    <w:p>
+      <w:r>
+        <w:rPr>
+          <w:noProof/>
+        </w:rPr>
+        <w:lastRenderedPageBreak/>
+        <w:drawing>
+          <wp:anchor distT="0" distB="0" distL="114300" distR="114300" simplePos="0" relativeHeight="251669504" behindDoc="0" locked="0" layoutInCell="1" allowOverlap="1" wp14:anchorId="2DE6BD73">
+            <wp:simplePos x="0" y="0"/>
+            <wp:positionH relativeFrom="margin">
+              <wp:posOffset>2870200</wp:posOffset>
+            </wp:positionH>
+            <wp:positionV relativeFrom="margin">
+              <wp:posOffset>135890</wp:posOffset>
+            </wp:positionV>
+            <wp:extent cx="8640445" cy="6645910"/>
+            <wp:effectExtent l="19050" t="19050" r="27305" b="21590"/>
+            <wp:wrapSquare wrapText="bothSides"/>
+            <wp:docPr id="11" name="Picture 11"/>
+            <wp:cNvGraphicFramePr>
+              <a:graphicFrameLocks xmlns:a="http://schemas.openxmlformats.org/drawingml/2006/main" noChangeAspect="1"/>
+            </wp:cNvGraphicFramePr>
+            <a:graphic xmlns:a="http://schemas.openxmlformats.org/drawingml/2006/main">
+              <a:graphicData uri="http://schemas.openxmlformats.org/drawingml/2006/picture">
+                <pic:pic xmlns:pic="http://schemas.openxmlformats.org/drawingml/2006/picture">
+                  <pic:nvPicPr>
+                    <pic:cNvPr id="1" name=""/>
+                    <pic:cNvPicPr/>
+                  </pic:nvPicPr>
+                  <pic:blipFill>
+                    <a:blip r:embed="rId12">
+                      <a:extLst>
+                        <a:ext uri="{28A0092B-C50C-407E-A947-70E740481C1C}">
+                          <a14:useLocalDpi xmlns:a14="http://schemas.microsoft.com/office/drawing/2010/main" val="0"/>
+                        </a:ext>
+                      </a:extLst>
+                    </a:blip>
+                    <a:stretch>
+                      <a:fillRect/>
+                    </a:stretch>
+                  </pic:blipFill>
+                  <pic:spPr>
+                    <a:xfrm>
+                      <a:off x="0" y="0"/>
+                      <a:ext cx="8640445" cy="6645910"/>
+                    </a:xfrm>
+                    <a:prstGeom prst="rect">
+                      <a:avLst/>
+                    </a:prstGeom>
+                    <a:ln>
+                      <a:solidFill>
+                        <a:schemeClr val="accent1"/>
+                      </a:solidFill>
+                    </a:ln>
+                  </pic:spPr>
+                </pic:pic>
+              </a:graphicData>
+            </a:graphic>
+          </wp:anchor>
+        </w:drawing>
+      </w:r>
+      <w:r>
+        <w:t>Task 3 (x3 reps)</w:t>
+      </w:r>
+    </w:p>
+    <w:p/>
+    <w:p>
+      <w:r>
+        <w:t>Participant will:</w:t>
+      </w:r>
+      <w:r>
+        <w:rPr>
+          <w:noProof/>
+        </w:rPr>
+        <w:t xml:space="preserve"> </w:t>
+      </w:r>
+    </w:p>
+    <w:p>
+      <w:pPr>
+        <w:pStyle w:val="ListParagraph"/>
+        <w:numPr>
+          <w:ilvl w:val="0"/>
+          <w:numId w:val="2"/>
+        </w:numPr>
+      </w:pPr>
+      <w:r>
+        <w:t>Apply previous training to identify any/all correlated variables.</w:t>
+      </w:r>
+      <w:r>
+        <w:rPr>
+          <w:noProof/>
+        </w:rPr>
+        <w:t xml:space="preserve"> </w:t>
+      </w:r>
+    </w:p>
+    <w:p>
+      <w:pPr>
+        <w:pStyle w:val="ListParagraph"/>
+        <w:numPr>
+          <w:ilvl w:val="0"/>
+          <w:numId w:val="2"/>
+        </w:numPr>
+      </w:pPr>
+      <w:r>
+        <w:t>Response and time recorded automatically</w:t>
+      </w:r>
+    </w:p>
+    <w:p>
+      <w:pPr>
+        <w:pStyle w:val="ListParagraph"/>
+        <w:numPr>
+          <w:ilvl w:val="0"/>
+          <w:numId w:val="2"/>
+        </w:numPr>
+      </w:pPr>
+      <w:r>
+        <w:t>Click the save button</w:t>
+      </w:r>
+    </w:p>
+    <w:p>
+      <w:pPr>
+        <w:pStyle w:val="ListParagraph"/>
+        <w:numPr>
+          <w:ilvl w:val="0"/>
+          <w:numId w:val="2"/>
+        </w:numPr>
+      </w:pPr>
+      <w:r>
+        <w:t>Prompted to tell the proctor they have completed the study.</w:t>
+      </w:r>
+    </w:p>
+    <w:p/>
+    <w:p/>
     <w:sectPr>
       <w:pgSz w:w="16838" w:h="11906" w:orient="landscape"/>
       <w:pgMar w:top="720" w:right="720" w:bottom="720" w:left="720" w:header="708" w:footer="708" w:gutter="0"/>
@@ -912,6 +1457,7 @@
     <w:lsdException w:name="HTML Sample" w:semiHidden="1" w:unhideWhenUsed="1"/>
     <w:lsdException w:name="HTML Typewriter" w:semiHidden="1" w:unhideWhenUsed="1"/>
     <w:lsdException w:name="HTML Variable" w:semiHidden="1" w:unhideWhenUsed="1"/>
+    <w:lsdException w:name="Normal Table" w:semiHidden="1" w:unhideWhenUsed="1"/>
     <w:lsdException w:name="annotation subject" w:semiHidden="1" w:unhideWhenUsed="1"/>
     <w:lsdException w:name="No List" w:semiHidden="1" w:unhideWhenUsed="1"/>
     <w:lsdException w:name="Outline List 1" w:semiHidden="1" w:unhideWhenUsed="1"/>
@@ -955,8 +1501,10 @@
     <w:lsdException w:name="Table Elegant" w:semiHidden="1" w:unhideWhenUsed="1"/>
     <w:lsdException w:name="Table Professional" w:semiHidden="1" w:unhideWhenUsed="1"/>
     <w:lsdException w:name="Table Subtle 1" w:semiHidden="1" w:unhideWhenUsed="1"/>
+    <w:lsdException w:name="Table Subtle 2" w:semiHidden="1" w:unhideWhenUsed="1"/>
     <w:lsdException w:name="Table Web 1" w:semiHidden="1" w:unhideWhenUsed="1"/>
     <w:lsdException w:name="Table Web 2" w:semiHidden="1" w:unhideWhenUsed="1"/>
+    <w:lsdException w:name="Table Web 3" w:semiHidden="1" w:unhideWhenUsed="1"/>
     <w:lsdException w:name="Balloon Text" w:semiHidden="1" w:unhideWhenUsed="1"/>
     <w:lsdException w:name="Table Grid" w:uiPriority="39"/>
     <w:lsdException w:name="Table Theme" w:semiHidden="1" w:unhideWhenUsed="1"/>

</xml_diff>